<commit_message>
Update: Order export docx
</commit_message>
<xml_diff>
--- a/public/templates/warranty.docx
+++ b/public/templates/warranty.docx
@@ -387,7 +387,7 @@
         <w:tblLook w:val="0000" w:firstRow="0" w:lastRow="0" w:firstColumn="0" w:lastColumn="0" w:noHBand="0" w:noVBand="0"/>
       </w:tblPr>
       <w:tblGrid>
-        <w:gridCol w:w="1392"/>
+        <w:gridCol w:w="1436"/>
       </w:tblGrid>
       <w:tr>
         <w:tc>
@@ -410,15 +410,19 @@
           <w:p>
             <w:pPr>
               <w:spacing w:line="350" w:lineRule="atLeast"/>
+              <w:rPr>
+                <w:rFonts w:asciiTheme="minorHAnsi" w:hAnsiTheme="minorHAnsi" w:cstheme="minorHAnsi"/>
+                <w:sz w:val="26"/>
+                <w:szCs w:val="26"/>
+              </w:rPr>
             </w:pPr>
             <w:r>
               <w:rPr>
-                <w:rFonts w:ascii="Open Sans Regular" w:eastAsia="Open Sans Regular" w:hAnsi="Open Sans Regular" w:cs="Open Sans Regular"/>
-                <w:color w:val="2D2D2D"/>
+                <w:rFonts w:asciiTheme="minorHAnsi" w:hAnsiTheme="minorHAnsi" w:cstheme="minorHAnsi"/>
                 <w:sz w:val="26"/>
                 <w:szCs w:val="26"/>
               </w:rPr>
-              <w:t>12.02.2024</w:t>
+              <w:t>${PURCHASE}</w:t>
             </w:r>
           </w:p>
         </w:tc>
@@ -467,6 +471,7 @@
             <w:pPr>
               <w:spacing w:line="350" w:lineRule="atLeast"/>
             </w:pPr>
+            <w:proofErr w:type="spellStart"/>
             <w:r>
               <w:rPr>
                 <w:rFonts w:ascii="Open Sans Bold" w:eastAsia="Open Sans Bold" w:hAnsi="Open Sans Bold" w:cs="Open Sans Bold"/>
@@ -476,7 +481,19 @@
                 <w:sz w:val="26"/>
                 <w:szCs w:val="26"/>
               </w:rPr>
-              <w:t>Customername:</w:t>
+              <w:t>Customername</w:t>
+            </w:r>
+            <w:proofErr w:type="spellEnd"/>
+            <w:r>
+              <w:rPr>
+                <w:rFonts w:ascii="Open Sans Bold" w:eastAsia="Open Sans Bold" w:hAnsi="Open Sans Bold" w:cs="Open Sans Bold"/>
+                <w:b/>
+                <w:bCs/>
+                <w:color w:val="2D2D2D"/>
+                <w:sz w:val="26"/>
+                <w:szCs w:val="26"/>
+              </w:rPr>
+              <w:t>:</w:t>
             </w:r>
           </w:p>
         </w:tc>
@@ -525,6 +542,44 @@
             <w:pPr>
               <w:spacing w:line="350" w:lineRule="atLeast"/>
               <w:rPr>
+                <w:rFonts w:asciiTheme="minorHAnsi" w:hAnsiTheme="minorHAnsi" w:cstheme="minorHAnsi"/>
+                <w:sz w:val="26"/>
+                <w:szCs w:val="26"/>
+              </w:rPr>
+            </w:pPr>
+            <w:r>
+              <w:rPr>
+                <w:rFonts w:asciiTheme="minorHAnsi" w:hAnsiTheme="minorHAnsi" w:cstheme="minorHAnsi"/>
+                <w:sz w:val="26"/>
+                <w:szCs w:val="26"/>
+              </w:rPr>
+              <w:t>${CUSTOMER}</w:t>
+            </w:r>
+          </w:p>
+        </w:tc>
+      </w:tr>
+      <w:tr>
+        <w:tc>
+          <w:tcPr>
+            <w:tcW w:w="1740" w:type="dxa"/>
+            <w:tcBorders>
+              <w:top w:val="none" w:sz="0" w:space="0" w:color="FFFFFF"/>
+              <w:left w:val="none" w:sz="0" w:space="0" w:color="FFFFFF"/>
+              <w:bottom w:val="none" w:sz="0" w:space="0" w:color="FFFFFF"/>
+              <w:right w:val="none" w:sz="0" w:space="0" w:color="FFFFFF"/>
+            </w:tcBorders>
+            <w:tcMar>
+              <w:top w:w="0" w:type="dxa"/>
+              <w:left w:w="0" w:type="dxa"/>
+              <w:bottom w:w="0" w:type="dxa"/>
+              <w:right w:w="0" w:type="dxa"/>
+            </w:tcMar>
+            <w:vAlign w:val="center"/>
+          </w:tcPr>
+          <w:p>
+            <w:pPr>
+              <w:spacing w:line="350" w:lineRule="atLeast"/>
+              <w:rPr>
                 <w:rFonts w:asciiTheme="minorHAnsi" w:hAnsiTheme="minorHAnsi"/>
               </w:rPr>
             </w:pPr>
@@ -570,6 +625,250 @@
               <w:right w:w="0" w:type="dxa"/>
             </w:tcMar>
           </w:tcPr>
+          <w:p/>
+          <w:p/>
+          <w:p/>
+          <w:tbl>
+            <w:tblPr>
+              <w:tblStyle w:val="TableGrid"/>
+              <w:tblW w:w="0" w:type="auto"/>
+              <w:tblLook w:val="04A0" w:firstRow="1" w:lastRow="0" w:firstColumn="1" w:lastColumn="0" w:noHBand="0" w:noVBand="1"/>
+            </w:tblPr>
+            <w:tblGrid>
+              <w:gridCol w:w="2049"/>
+              <w:gridCol w:w="2706"/>
+              <w:gridCol w:w="2895"/>
+              <w:gridCol w:w="2690"/>
+            </w:tblGrid>
+            <w:tr>
+              <w:tc>
+                <w:tcPr>
+                  <w:tcW w:w="2049" w:type="dxa"/>
+                </w:tcPr>
+                <w:p>
+                  <w:pPr>
+                    <w:framePr w:wrap="around" w:hAnchor="text" w:x="806" w:y="7055"/>
+                    <w:spacing w:line="286" w:lineRule="atLeast"/>
+                    <w:rPr>
+                      <w:rFonts w:ascii="Open Sans Regular" w:eastAsia="Open Sans Regular" w:hAnsi="Open Sans Regular" w:cs="Open Sans Regular"/>
+                      <w:color w:val="2D2D2D"/>
+                      <w:sz w:val="22"/>
+                      <w:szCs w:val="22"/>
+                    </w:rPr>
+                  </w:pPr>
+                  <w:r>
+                    <w:rPr>
+                      <w:rFonts w:ascii="Open Sans Regular" w:eastAsia="Open Sans Regular" w:hAnsi="Open Sans Regular" w:cs="Open Sans Regular"/>
+                      <w:color w:val="2D2D2D"/>
+                      <w:sz w:val="22"/>
+                      <w:szCs w:val="22"/>
+                    </w:rPr>
+                    <w:t>Image</w:t>
+                  </w:r>
+                </w:p>
+              </w:tc>
+              <w:tc>
+                <w:tcPr>
+                  <w:tcW w:w="2706" w:type="dxa"/>
+                </w:tcPr>
+                <w:p>
+                  <w:pPr>
+                    <w:framePr w:wrap="around" w:hAnchor="text" w:x="806" w:y="7055"/>
+                    <w:spacing w:line="286" w:lineRule="atLeast"/>
+                    <w:rPr>
+                      <w:rFonts w:ascii="Open Sans Regular" w:eastAsia="Open Sans Regular" w:hAnsi="Open Sans Regular" w:cs="Open Sans Regular"/>
+                      <w:color w:val="2D2D2D"/>
+                      <w:sz w:val="22"/>
+                      <w:szCs w:val="22"/>
+                    </w:rPr>
+                  </w:pPr>
+                  <w:r>
+                    <w:rPr>
+                      <w:rFonts w:ascii="Open Sans Regular" w:eastAsia="Open Sans Regular" w:hAnsi="Open Sans Regular" w:cs="Open Sans Regular"/>
+                      <w:color w:val="2D2D2D"/>
+                      <w:sz w:val="22"/>
+                      <w:szCs w:val="22"/>
+                    </w:rPr>
+                    <w:t>Product Name</w:t>
+                  </w:r>
+                </w:p>
+              </w:tc>
+              <w:tc>
+                <w:tcPr>
+                  <w:tcW w:w="2895" w:type="dxa"/>
+                </w:tcPr>
+                <w:p>
+                  <w:pPr>
+                    <w:framePr w:wrap="around" w:hAnchor="text" w:x="806" w:y="7055"/>
+                    <w:spacing w:line="286" w:lineRule="atLeast"/>
+                    <w:rPr>
+                      <w:rFonts w:ascii="Open Sans Regular" w:eastAsia="Open Sans Regular" w:hAnsi="Open Sans Regular" w:cs="Open Sans Regular"/>
+                      <w:color w:val="2D2D2D"/>
+                      <w:sz w:val="22"/>
+                      <w:szCs w:val="22"/>
+                    </w:rPr>
+                  </w:pPr>
+                  <w:r>
+                    <w:rPr>
+                      <w:rFonts w:ascii="Open Sans Regular" w:eastAsia="Open Sans Regular" w:hAnsi="Open Sans Regular" w:cs="Open Sans Regular"/>
+                      <w:color w:val="2D2D2D"/>
+                      <w:sz w:val="22"/>
+                      <w:szCs w:val="22"/>
+                    </w:rPr>
+                    <w:t>Quantity</w:t>
+                  </w:r>
+                </w:p>
+              </w:tc>
+              <w:tc>
+                <w:tcPr>
+                  <w:tcW w:w="2690" w:type="dxa"/>
+                </w:tcPr>
+                <w:p>
+                  <w:pPr>
+                    <w:framePr w:wrap="around" w:hAnchor="text" w:x="806" w:y="7055"/>
+                    <w:spacing w:line="286" w:lineRule="atLeast"/>
+                    <w:rPr>
+                      <w:rFonts w:ascii="Open Sans Regular" w:eastAsia="Open Sans Regular" w:hAnsi="Open Sans Regular" w:cs="Open Sans Regular"/>
+                      <w:color w:val="2D2D2D"/>
+                      <w:sz w:val="22"/>
+                      <w:szCs w:val="22"/>
+                    </w:rPr>
+                  </w:pPr>
+                  <w:r>
+                    <w:rPr>
+                      <w:rFonts w:ascii="Open Sans Regular" w:eastAsia="Open Sans Regular" w:hAnsi="Open Sans Regular" w:cs="Open Sans Regular"/>
+                      <w:color w:val="2D2D2D"/>
+                      <w:sz w:val="22"/>
+                      <w:szCs w:val="22"/>
+                    </w:rPr>
+                    <w:t>Price</w:t>
+                  </w:r>
+                </w:p>
+              </w:tc>
+            </w:tr>
+            <w:tr>
+              <w:tc>
+                <w:tcPr>
+                  <w:tcW w:w="2049" w:type="dxa"/>
+                </w:tcPr>
+                <w:p>
+                  <w:pPr>
+                    <w:framePr w:wrap="around" w:hAnchor="text" w:x="806" w:y="7055"/>
+                    <w:spacing w:line="286" w:lineRule="atLeast"/>
+                    <w:rPr>
+                      <w:rFonts w:ascii="Open Sans Regular" w:eastAsia="Open Sans Regular" w:hAnsi="Open Sans Regular" w:cs="Open Sans Regular"/>
+                      <w:color w:val="2D2D2D"/>
+                      <w:sz w:val="22"/>
+                      <w:szCs w:val="22"/>
+                    </w:rPr>
+                  </w:pPr>
+                </w:p>
+              </w:tc>
+              <w:tc>
+                <w:tcPr>
+                  <w:tcW w:w="2706" w:type="dxa"/>
+                </w:tcPr>
+                <w:p>
+                  <w:pPr>
+                    <w:framePr w:wrap="around" w:hAnchor="text" w:x="806" w:y="7055"/>
+                    <w:spacing w:line="286" w:lineRule="atLeast"/>
+                    <w:rPr>
+                      <w:rFonts w:ascii="Open Sans Regular" w:eastAsia="Open Sans Regular" w:hAnsi="Open Sans Regular" w:cs="Open Sans Regular"/>
+                      <w:color w:val="2D2D2D"/>
+                      <w:sz w:val="22"/>
+                      <w:szCs w:val="22"/>
+                    </w:rPr>
+                  </w:pPr>
+                  <w:r>
+                    <w:rPr>
+                      <w:rFonts w:ascii="Open Sans Regular" w:eastAsia="Open Sans Regular" w:hAnsi="Open Sans Regular" w:cs="Open Sans Regular"/>
+                      <w:color w:val="2D2D2D"/>
+                      <w:sz w:val="22"/>
+                      <w:szCs w:val="22"/>
+                    </w:rPr>
+                    <w:t>${ITEM_NAME}</w:t>
+                  </w:r>
+                </w:p>
+              </w:tc>
+              <w:tc>
+                <w:tcPr>
+                  <w:tcW w:w="2895" w:type="dxa"/>
+                </w:tcPr>
+                <w:p>
+                  <w:pPr>
+                    <w:framePr w:wrap="around" w:hAnchor="text" w:x="806" w:y="7055"/>
+                    <w:spacing w:line="286" w:lineRule="atLeast"/>
+                    <w:rPr>
+                      <w:rFonts w:ascii="Open Sans Regular" w:eastAsia="Open Sans Regular" w:hAnsi="Open Sans Regular" w:cs="Open Sans Regular"/>
+                      <w:color w:val="2D2D2D"/>
+                      <w:sz w:val="22"/>
+                      <w:szCs w:val="22"/>
+                    </w:rPr>
+                  </w:pPr>
+                  <w:r>
+                    <w:rPr>
+                      <w:rFonts w:ascii="Open Sans Regular" w:eastAsia="Open Sans Regular" w:hAnsi="Open Sans Regular" w:cs="Open Sans Regular"/>
+                      <w:color w:val="2D2D2D"/>
+                      <w:sz w:val="22"/>
+                      <w:szCs w:val="22"/>
+                    </w:rPr>
+                    <w:t>${ITEM_QUANTITY}</w:t>
+                  </w:r>
+                </w:p>
+              </w:tc>
+              <w:tc>
+                <w:tcPr>
+                  <w:tcW w:w="2690" w:type="dxa"/>
+                </w:tcPr>
+                <w:p>
+                  <w:pPr>
+                    <w:framePr w:wrap="around" w:hAnchor="text" w:x="806" w:y="7055"/>
+                    <w:tabs>
+                      <w:tab w:val="left" w:pos="938"/>
+                    </w:tabs>
+                    <w:spacing w:line="286" w:lineRule="atLeast"/>
+                    <w:rPr>
+                      <w:rFonts w:ascii="Open Sans Regular" w:eastAsia="Open Sans Regular" w:hAnsi="Open Sans Regular" w:cs="Open Sans Regular"/>
+                      <w:color w:val="2D2D2D"/>
+                      <w:sz w:val="22"/>
+                      <w:szCs w:val="22"/>
+                    </w:rPr>
+                  </w:pPr>
+                  <w:r>
+                    <w:rPr>
+                      <w:rFonts w:ascii="Open Sans Regular" w:eastAsia="Open Sans Regular" w:hAnsi="Open Sans Regular" w:cs="Open Sans Regular"/>
+                      <w:color w:val="2D2D2D"/>
+                      <w:sz w:val="22"/>
+                      <w:szCs w:val="22"/>
+                    </w:rPr>
+                    <w:t>${ITEM_PRICE}</w:t>
+                  </w:r>
+                </w:p>
+              </w:tc>
+            </w:tr>
+          </w:tbl>
+          <w:p>
+            <w:pPr>
+              <w:spacing w:line="286" w:lineRule="atLeast"/>
+              <w:rPr>
+                <w:rFonts w:ascii="Open Sans Regular" w:eastAsia="Open Sans Regular" w:hAnsi="Open Sans Regular" w:cs="Open Sans Regular"/>
+                <w:color w:val="2D2D2D"/>
+                <w:sz w:val="22"/>
+                <w:szCs w:val="22"/>
+              </w:rPr>
+            </w:pPr>
+          </w:p>
+          <w:p>
+            <w:pPr>
+              <w:spacing w:line="286" w:lineRule="atLeast"/>
+              <w:rPr>
+                <w:rFonts w:ascii="Open Sans Regular" w:eastAsia="Open Sans Regular" w:hAnsi="Open Sans Regular" w:cs="Open Sans Regular"/>
+                <w:color w:val="2D2D2D"/>
+                <w:sz w:val="22"/>
+                <w:szCs w:val="22"/>
+              </w:rPr>
+            </w:pPr>
+          </w:p>
           <w:p>
             <w:pPr>
               <w:spacing w:line="286" w:lineRule="atLeast"/>
@@ -775,17 +1074,6 @@
                 <w:szCs w:val="18"/>
               </w:rPr>
             </w:pPr>
-            <w:r>
-              <w:rPr>
-                <w:rFonts w:ascii="Open Sans Bold" w:eastAsia="Open Sans Bold" w:hAnsi="Open Sans Bold" w:cs="Open Sans Bold"/>
-                <w:b/>
-                <w:bCs/>
-                <w:color w:val="2D2D2D"/>
-                <w:sz w:val="18"/>
-                <w:szCs w:val="18"/>
-              </w:rPr>
-              <w:t>Your company name</w:t>
-            </w:r>
           </w:p>
         </w:tc>
       </w:tr>
@@ -837,15 +1125,6 @@
                 <w:szCs w:val="18"/>
               </w:rPr>
             </w:pPr>
-            <w:r>
-              <w:rPr>
-                <w:rFonts w:ascii="Open Sans Regular" w:eastAsia="Open Sans Regular" w:hAnsi="Open Sans Regular" w:cs="Open Sans Regular"/>
-                <w:color w:val="2D2D2D"/>
-                <w:sz w:val="18"/>
-                <w:szCs w:val="18"/>
-              </w:rPr>
-              <w:t>Phone number: + 1 (555) 586 - 7594</w:t>
-            </w:r>
           </w:p>
         </w:tc>
       </w:tr>
@@ -897,17 +1176,6 @@
                 <w:szCs w:val="18"/>
               </w:rPr>
             </w:pPr>
-            <w:r>
-              <w:rPr>
-                <w:rFonts w:ascii="Open Sans Bold" w:eastAsia="Open Sans Bold" w:hAnsi="Open Sans Bold" w:cs="Open Sans Bold"/>
-                <w:b/>
-                <w:bCs/>
-                <w:color w:val="2D2D2D"/>
-                <w:sz w:val="18"/>
-                <w:szCs w:val="18"/>
-              </w:rPr>
-              <w:t>Lucas Bradshaw</w:t>
-            </w:r>
           </w:p>
         </w:tc>
       </w:tr>
@@ -959,15 +1227,6 @@
                 <w:szCs w:val="18"/>
               </w:rPr>
             </w:pPr>
-            <w:r>
-              <w:rPr>
-                <w:rFonts w:ascii="Open Sans Regular" w:eastAsia="Open Sans Regular" w:hAnsi="Open Sans Regular" w:cs="Open Sans Regular"/>
-                <w:color w:val="2D2D2D"/>
-                <w:sz w:val="18"/>
-                <w:szCs w:val="18"/>
-              </w:rPr>
-              <w:t>Insurer's representative</w:t>
-            </w:r>
           </w:p>
         </w:tc>
       </w:tr>
@@ -1028,6 +1287,7 @@
         </w:tc>
       </w:tr>
     </w:tbl>
+    <w:p/>
     <w:p/>
     <w:sectPr>
       <w:headerReference w:type="even" r:id="rId7"/>
@@ -1832,6 +2092,22 @@
     <w:uiPriority w:val="99"/>
     <w:rsid w:val="00F65530"/>
   </w:style>
+  <w:style w:type="table" w:styleId="TableGrid">
+    <w:name w:val="Table Grid"/>
+    <w:basedOn w:val="TableNormal"/>
+    <w:uiPriority w:val="39"/>
+    <w:rsid w:val="009B5921"/>
+    <w:tblPr>
+      <w:tblBorders>
+        <w:top w:val="single" w:sz="4" w:space="0" w:color="auto"/>
+        <w:left w:val="single" w:sz="4" w:space="0" w:color="auto"/>
+        <w:bottom w:val="single" w:sz="4" w:space="0" w:color="auto"/>
+        <w:right w:val="single" w:sz="4" w:space="0" w:color="auto"/>
+        <w:insideH w:val="single" w:sz="4" w:space="0" w:color="auto"/>
+        <w:insideV w:val="single" w:sz="4" w:space="0" w:color="auto"/>
+      </w:tblBorders>
+    </w:tblPr>
+  </w:style>
 </w:styles>
 </file>
 

</xml_diff>

<commit_message>
feat: add Promotion resource
</commit_message>
<xml_diff>
--- a/public/templates/warranty.docx
+++ b/public/templates/warranty.docx
@@ -471,7 +471,6 @@
             <w:pPr>
               <w:spacing w:line="350" w:lineRule="atLeast"/>
             </w:pPr>
-            <w:proofErr w:type="spellStart"/>
             <w:r>
               <w:rPr>
                 <w:rFonts w:ascii="Open Sans Bold" w:eastAsia="Open Sans Bold" w:hAnsi="Open Sans Bold" w:cs="Open Sans Bold"/>
@@ -481,19 +480,7 @@
                 <w:sz w:val="26"/>
                 <w:szCs w:val="26"/>
               </w:rPr>
-              <w:t>Customername</w:t>
-            </w:r>
-            <w:proofErr w:type="spellEnd"/>
-            <w:r>
-              <w:rPr>
-                <w:rFonts w:ascii="Open Sans Bold" w:eastAsia="Open Sans Bold" w:hAnsi="Open Sans Bold" w:cs="Open Sans Bold"/>
-                <w:b/>
-                <w:bCs/>
-                <w:color w:val="2D2D2D"/>
-                <w:sz w:val="26"/>
-                <w:szCs w:val="26"/>
-              </w:rPr>
-              <w:t>:</w:t>
+              <w:t>Customername:</w:t>
             </w:r>
           </w:p>
         </w:tc>
@@ -799,10 +786,11 @@
                     <w:framePr w:wrap="around" w:hAnchor="text" w:x="806" w:y="7055"/>
                     <w:spacing w:line="286" w:lineRule="atLeast"/>
                     <w:rPr>
-                      <w:rFonts w:ascii="Open Sans Regular" w:eastAsia="Open Sans Regular" w:hAnsi="Open Sans Regular" w:cs="Open Sans Regular"/>
+                      <w:rFonts w:ascii="Open Sans Regular" w:hAnsi="Open Sans Regular" w:cs="Open Sans Regular" w:hint="eastAsia"/>
                       <w:color w:val="2D2D2D"/>
                       <w:sz w:val="22"/>
                       <w:szCs w:val="22"/>
+                      <w:lang w:eastAsia="ja-JP"/>
                     </w:rPr>
                   </w:pPr>
                   <w:r>
@@ -813,6 +801,16 @@
                       <w:szCs w:val="22"/>
                     </w:rPr>
                     <w:t>${ITEM_QUANTITY}</w:t>
+                  </w:r>
+                  <w:r>
+                    <w:rPr>
+                      <w:rFonts w:ascii="Open Sans Regular" w:hAnsi="Open Sans Regular" w:cs="Open Sans Regular" w:hint="eastAsia"/>
+                      <w:color w:val="2D2D2D"/>
+                      <w:sz w:val="22"/>
+                      <w:szCs w:val="22"/>
+                      <w:lang w:eastAsia="ja-JP"/>
+                    </w:rPr>
+                    <w:t>%</w:t>
                   </w:r>
                 </w:p>
               </w:tc>
@@ -828,10 +826,11 @@
                     </w:tabs>
                     <w:spacing w:line="286" w:lineRule="atLeast"/>
                     <w:rPr>
-                      <w:rFonts w:ascii="Open Sans Regular" w:eastAsia="Open Sans Regular" w:hAnsi="Open Sans Regular" w:cs="Open Sans Regular"/>
+                      <w:rFonts w:ascii="Open Sans Regular" w:hAnsi="Open Sans Regular" w:cs="Open Sans Regular" w:hint="eastAsia"/>
                       <w:color w:val="2D2D2D"/>
                       <w:sz w:val="22"/>
                       <w:szCs w:val="22"/>
+                      <w:lang w:eastAsia="ja-JP"/>
                     </w:rPr>
                   </w:pPr>
                   <w:r>
@@ -842,6 +841,16 @@
                       <w:szCs w:val="22"/>
                     </w:rPr>
                     <w:t>${ITEM_PRICE}</w:t>
+                  </w:r>
+                  <w:r>
+                    <w:rPr>
+                      <w:rFonts w:ascii="Open Sans Regular" w:hAnsi="Open Sans Regular" w:cs="Open Sans Regular" w:hint="eastAsia"/>
+                      <w:color w:val="2D2D2D"/>
+                      <w:sz w:val="22"/>
+                      <w:szCs w:val="22"/>
+                      <w:lang w:eastAsia="ja-JP"/>
+                    </w:rPr>
+                    <w:t xml:space="preserve"> VND</w:t>
                   </w:r>
                 </w:p>
               </w:tc>
@@ -1502,7 +1511,7 @@
   <w:docDefaults>
     <w:rPrDefault>
       <w:rPr>
-        <w:rFonts w:ascii="Times New Roman" w:eastAsia="Times New Roman" w:hAnsi="Times New Roman" w:cs="Times New Roman"/>
+        <w:rFonts w:ascii="Times New Roman" w:eastAsiaTheme="minorEastAsia" w:hAnsi="Times New Roman" w:cs="Times New Roman"/>
         <w:lang w:val="en-US" w:eastAsia="en-GB" w:bidi="ar-SA"/>
       </w:rPr>
     </w:rPrDefault>

</xml_diff>